<commit_message>
the future spelled king properly
</commit_message>
<xml_diff>
--- a/swf/noonelist/noonelist.docx
+++ b/swf/noonelist/noonelist.docx
@@ -158,15 +158,13 @@
       </w:r>
       <w:r>
         <w:br/>
+        <w:t>NOT EVEN PAPA JOHN:</w:t>
+      </w:r>
+      <w:r>
+        <w:br/>
       </w:r>
       <w:r>
         <w:lastRenderedPageBreak/>
-        <w:t>NOT EVEN PAPA JOHN:</w:t>
-      </w:r>
-      <w:r>
-        <w:br/>
-      </w:r>
-      <w:r>
         <w:br/>
         <w:t>NOT EVEN PHIL SWIFT:</w:t>
       </w:r>
@@ -315,16 +313,16 @@
       </w:r>
       <w:r>
         <w:br/>
+        <w:t>NOT EVEN TWITTER:</w:t>
+      </w:r>
+      <w:r>
+        <w:br/>
+      </w:r>
+      <w:r>
+        <w:br/>
       </w:r>
       <w:r>
         <w:lastRenderedPageBreak/>
-        <w:t>NOT EVEN TWITTER:</w:t>
-      </w:r>
-      <w:r>
-        <w:br/>
-      </w:r>
-      <w:r>
-        <w:br/>
         <w:t>NOT EVEN SNAPCHAT:</w:t>
       </w:r>
       <w:r>
@@ -472,22 +470,20 @@
       </w:r>
       <w:r>
         <w:br/>
+        <w:t>NOT EVEN DOPEY:</w:t>
+      </w:r>
+      <w:r>
+        <w:br/>
+      </w:r>
+      <w:r>
+        <w:br/>
+        <w:t>NOT EVEN SNEEZY:</w:t>
+      </w:r>
+      <w:r>
+        <w:br/>
       </w:r>
       <w:r>
         <w:lastRenderedPageBreak/>
-        <w:t>NOT EVEN DOPEY:</w:t>
-      </w:r>
-      <w:r>
-        <w:br/>
-      </w:r>
-      <w:r>
-        <w:br/>
-        <w:t>NOT EVEN SNEEZY:</w:t>
-      </w:r>
-      <w:r>
-        <w:br/>
-      </w:r>
-      <w:r>
         <w:br/>
         <w:t>NOT EVEN BASHFUL:</w:t>
       </w:r>
@@ -629,23 +625,23 @@
       </w:r>
       <w:r>
         <w:br/>
+        <w:t>NOT EVEN LEMMY:</w:t>
+      </w:r>
+      <w:r>
+        <w:br/>
+      </w:r>
+      <w:r>
+        <w:br/>
+        <w:t>NOT EVEN IGGY:</w:t>
+      </w:r>
+      <w:r>
+        <w:br/>
+      </w:r>
+      <w:r>
+        <w:br/>
       </w:r>
       <w:r>
         <w:lastRenderedPageBreak/>
-        <w:t>NOT EVEN LEMMY:</w:t>
-      </w:r>
-      <w:r>
-        <w:br/>
-      </w:r>
-      <w:r>
-        <w:br/>
-        <w:t>NOT EVEN IGGY:</w:t>
-      </w:r>
-      <w:r>
-        <w:br/>
-      </w:r>
-      <w:r>
-        <w:br/>
         <w:t>NOT EVEN MORTON:</w:t>
       </w:r>
       <w:r>
@@ -744,181 +740,185 @@
       </w:r>
       <w:r>
         <w:br/>
-        <w:t>NOT EVEN KIBG DEDEDE:</w:t>
-      </w:r>
-      <w:r>
-        <w:br/>
-      </w:r>
-      <w:r>
-        <w:br/>
-        <w:t>NOT EVEN BANDANNA DEE:</w:t>
-      </w:r>
-      <w:r>
-        <w:br/>
-      </w:r>
-      <w:r>
-        <w:br/>
-        <w:t>NOT EVEN NEW YORK FROM 7AM TO 10AM:</w:t>
-      </w:r>
-      <w:r>
-        <w:br/>
-      </w:r>
-      <w:r>
-        <w:br/>
-        <w:t>NOT EVEN DETROIT:</w:t>
-      </w:r>
-      <w:r>
-        <w:br/>
-      </w:r>
-      <w:r>
-        <w:br/>
-        <w:t>NOT EVEN CHICAGO:</w:t>
-      </w:r>
-      <w:r>
-        <w:br/>
-      </w:r>
-      <w:r>
-        <w:br/>
-        <w:t>NOT EVEN WASHINGTON, DC:</w:t>
-      </w:r>
-      <w:r>
-        <w:br/>
-      </w:r>
-      <w:r>
-        <w:br/>
-      </w:r>
-      <w:r>
-        <w:lastRenderedPageBreak/>
-        <w:t>NOT EVEN THE ENTIRETY OF NORTH AND SOUTH AMERICA:</w:t>
-      </w:r>
-      <w:r>
-        <w:br/>
-      </w:r>
-      <w:r>
-        <w:br/>
-        <w:t>NOT EVEN EUROPE:</w:t>
-      </w:r>
-      <w:r>
-        <w:br/>
-      </w:r>
-      <w:r>
-        <w:br/>
-        <w:t>NOT EVEN ASIA:</w:t>
-      </w:r>
-      <w:r>
-        <w:br/>
-      </w:r>
-      <w:r>
-        <w:br/>
-        <w:t>NOT EVEN EURASIA:</w:t>
-      </w:r>
-      <w:r>
-        <w:br/>
-      </w:r>
-      <w:r>
-        <w:br/>
-        <w:t>NOT EVEN AFRICA:</w:t>
-      </w:r>
-      <w:r>
-        <w:br/>
-      </w:r>
-      <w:r>
-        <w:br/>
-        <w:t>NOT EVEN AUSTRALIA:</w:t>
-      </w:r>
-      <w:r>
-        <w:br/>
-      </w:r>
-      <w:r>
-        <w:br/>
-        <w:t>NOT EVEN ANTARCTICA:</w:t>
-      </w:r>
-      <w:r>
-        <w:br/>
-      </w:r>
-      <w:r>
-        <w:br/>
-        <w:t>NOT EVEN THE WIND:</w:t>
-      </w:r>
-      <w:r>
-        <w:br/>
-      </w:r>
-      <w:r>
-        <w:br/>
-        <w:t>NOT EVEN ROCKS:</w:t>
-      </w:r>
-      <w:r>
-        <w:br/>
-      </w:r>
-      <w:r>
-        <w:br/>
-        <w:t>NOT EVEN THE SEVEN SEAS:</w:t>
-      </w:r>
-      <w:r>
-        <w:br/>
-      </w:r>
-      <w:r>
-        <w:br/>
-        <w:t>NOT EVEN OUTER SPACE:</w:t>
-      </w:r>
-      <w:r>
-        <w:br/>
-      </w:r>
-      <w:r>
-        <w:br/>
-        <w:t>NOT EVEN THE ENTIRE MILKY WAY:</w:t>
-      </w:r>
-      <w:r>
-        <w:br/>
-      </w:r>
-      <w:r>
-        <w:br/>
-        <w:t>NOT EVEN OTHER GALAXIES:</w:t>
-      </w:r>
-      <w:r>
-        <w:br/>
-      </w:r>
-      <w:r>
-        <w:br/>
-        <w:t>NOT EVEN SATAN:</w:t>
-      </w:r>
-      <w:r>
-        <w:br/>
-      </w:r>
-      <w:r>
-        <w:br/>
-        <w:t>NOT EVEN ALLAH:</w:t>
-      </w:r>
-      <w:r>
-        <w:br/>
-      </w:r>
-      <w:r>
-        <w:br/>
-        <w:t>NOT EVEN BUDDAH:</w:t>
-      </w:r>
-      <w:r>
-        <w:br/>
-      </w:r>
-      <w:r>
-        <w:br/>
-        <w:t>NOT EVEN WHOEVER THEY WORSHIP IN HINDUISM, PROBABLY LIKE A COW OR SOMETHING:</w:t>
-      </w:r>
-      <w:r>
-        <w:br/>
-      </w:r>
-      <w:r>
-        <w:br/>
-        <w:t>NOT EVEN JESUS CHRIST:</w:t>
-      </w:r>
-      <w:r>
-        <w:br/>
-      </w:r>
-      <w:r>
-        <w:br/>
-        <w:t>NOT EVEN GOD HIMSELF:</w:t>
+        <w:t>NOT EVEN KI</w:t>
+      </w:r>
+      <w:r>
+        <w:t>N</w:t>
       </w:r>
       <w:bookmarkStart w:id="0" w:name="_GoBack"/>
       <w:bookmarkEnd w:id="0"/>
+      <w:r>
+        <w:t>G DEDEDE:</w:t>
+      </w:r>
+      <w:r>
+        <w:br/>
+      </w:r>
+      <w:r>
+        <w:br/>
+        <w:t>NOT EVEN BANDANNA DEE:</w:t>
+      </w:r>
+      <w:r>
+        <w:br/>
+      </w:r>
+      <w:r>
+        <w:br/>
+        <w:t>NOT EVEN NEW YORK FROM 7AM TO 10AM:</w:t>
+      </w:r>
+      <w:r>
+        <w:br/>
+      </w:r>
+      <w:r>
+        <w:br/>
+        <w:t>NOT EVEN DETROIT:</w:t>
+      </w:r>
+      <w:r>
+        <w:br/>
+      </w:r>
+      <w:r>
+        <w:br/>
+        <w:t>NOT EVEN CHICAGO:</w:t>
+      </w:r>
+      <w:r>
+        <w:br/>
+      </w:r>
+      <w:r>
+        <w:br/>
+        <w:t>NOT EVEN WASHINGTON, DC:</w:t>
+      </w:r>
+      <w:r>
+        <w:br/>
+      </w:r>
+      <w:r>
+        <w:br/>
+        <w:t>NOT EVEN THE ENTIRETY OF NORTH AND SOUTH AMERICA:</w:t>
+      </w:r>
+      <w:r>
+        <w:br/>
+      </w:r>
+      <w:r>
+        <w:br/>
+        <w:t>NOT EVEN EUROPE:</w:t>
+      </w:r>
+      <w:r>
+        <w:br/>
+      </w:r>
+      <w:r>
+        <w:br/>
+        <w:t>NOT EVEN ASIA:</w:t>
+      </w:r>
+      <w:r>
+        <w:br/>
+      </w:r>
+      <w:r>
+        <w:lastRenderedPageBreak/>
+        <w:br/>
+        <w:t>NOT EVEN EURASIA:</w:t>
+      </w:r>
+      <w:r>
+        <w:br/>
+      </w:r>
+      <w:r>
+        <w:br/>
+        <w:t>NOT EVEN AFRICA:</w:t>
+      </w:r>
+      <w:r>
+        <w:br/>
+      </w:r>
+      <w:r>
+        <w:br/>
+        <w:t>NOT EVEN AUSTRALIA:</w:t>
+      </w:r>
+      <w:r>
+        <w:br/>
+      </w:r>
+      <w:r>
+        <w:br/>
+        <w:t>NOT EVEN ANTARCTICA:</w:t>
+      </w:r>
+      <w:r>
+        <w:br/>
+      </w:r>
+      <w:r>
+        <w:br/>
+        <w:t>NOT EVEN THE WIND:</w:t>
+      </w:r>
+      <w:r>
+        <w:br/>
+      </w:r>
+      <w:r>
+        <w:br/>
+        <w:t>NOT EVEN ROCKS:</w:t>
+      </w:r>
+      <w:r>
+        <w:br/>
+      </w:r>
+      <w:r>
+        <w:br/>
+        <w:t>NOT EVEN THE SEVEN SEAS:</w:t>
+      </w:r>
+      <w:r>
+        <w:br/>
+      </w:r>
+      <w:r>
+        <w:br/>
+        <w:t>NOT EVEN OUTER SPACE:</w:t>
+      </w:r>
+      <w:r>
+        <w:br/>
+      </w:r>
+      <w:r>
+        <w:br/>
+        <w:t>NOT EVEN THE ENTIRE MILKY WAY:</w:t>
+      </w:r>
+      <w:r>
+        <w:br/>
+      </w:r>
+      <w:r>
+        <w:br/>
+        <w:t>NOT EVEN OTHER GALAXIES:</w:t>
+      </w:r>
+      <w:r>
+        <w:br/>
+      </w:r>
+      <w:r>
+        <w:br/>
+        <w:t>NOT EVEN SATAN:</w:t>
+      </w:r>
+      <w:r>
+        <w:br/>
+      </w:r>
+      <w:r>
+        <w:br/>
+        <w:t>NOT EVEN ALLAH:</w:t>
+      </w:r>
+      <w:r>
+        <w:br/>
+      </w:r>
+      <w:r>
+        <w:br/>
+        <w:t>NOT EVEN BUDDAH:</w:t>
+      </w:r>
+      <w:r>
+        <w:br/>
+      </w:r>
+      <w:r>
+        <w:br/>
+        <w:t>NOT EVEN WHOEVER THEY WORSHIP IN HINDUISM, PROBABLY LIKE A COW OR SOMETHING:</w:t>
+      </w:r>
+      <w:r>
+        <w:br/>
+      </w:r>
+      <w:r>
+        <w:br/>
+        <w:t>NOT EVEN JESUS CHRIST:</w:t>
+      </w:r>
+      <w:r>
+        <w:br/>
+      </w:r>
+      <w:r>
+        <w:br/>
+        <w:t>NOT EVEN GOD HIMSELF:</w:t>
+      </w:r>
     </w:p>
     <w:sectPr>
       <w:pgSz w:w="12240" w:h="15840"/>

</xml_diff>